<commit_message>
moving things from post-processing to Lua - easing the crossing to Rust
</commit_message>
<xml_diff>
--- a/paper/resources/project_template/.paper_resources/ChicagoStyle_Template.docx
+++ b/paper/resources/project_template/.paper_resources/ChicagoStyle_Template.docx
@@ -160,21 +160,10 @@
         <w:rPr>
           <w:rStyle w:val="VerbatimChar"/>
         </w:rPr>
-        <w:t xml:space="preserve"> Verbatim </w:t>
-      </w:r>
-      <w:proofErr w:type="gramStart"/>
-      <w:r>
-        <w:rPr>
-          <w:rStyle w:val="VerbatimChar"/>
-        </w:rPr>
-        <w:t xml:space="preserve">Char </w:t>
-      </w:r>
-      <w:r>
-        <w:t xml:space="preserve"> .</w:t>
-      </w:r>
-      <w:proofErr w:type="gramEnd"/>
-      <w:r>
-        <w:t xml:space="preserve">    </w:t>
+        <w:t xml:space="preserve"> Verbatim Char </w:t>
+      </w:r>
+      <w:r>
+        <w:t xml:space="preserve"> .    </w:t>
       </w:r>
       <w:hyperlink r:id="rId8">
         <w:r>
@@ -571,25 +560,43 @@
         <w:rPr>
           <w:noProof/>
         </w:rPr>
-        <w:instrText xml:space="preserve"> </w:instrText>
-      </w:r>
-      <w:r>
-        <w:rPr>
-          <w:noProof/>
-        </w:rPr>
-        <w:instrText>INCLUDEPICTURE  "https://www.fnordware.com/superpng/pnggrad8rgb.jp</w:instrText>
-      </w:r>
-      <w:r>
-        <w:rPr>
-          <w:noProof/>
-        </w:rPr>
-        <w:instrText>g" \* MERGEFORMATINET</w:instrText>
-      </w:r>
-      <w:r>
-        <w:rPr>
-          <w:noProof/>
-        </w:rPr>
-        <w:instrText xml:space="preserve"> </w:instrText>
+        <w:instrText xml:space="preserve"> INCLUDEPICTURE  "https://www.fnordware.com/superpng/pnggrad8rgb.jpg" \* MERGEFORMATINET </w:instrText>
+      </w:r>
+      <w:r>
+        <w:rPr>
+          <w:noProof/>
+        </w:rPr>
+        <w:fldChar w:fldCharType="separate"/>
+      </w:r>
+      <w:r>
+        <w:rPr>
+          <w:noProof/>
+        </w:rPr>
+        <w:fldChar w:fldCharType="begin"/>
+      </w:r>
+      <w:r>
+        <w:rPr>
+          <w:noProof/>
+        </w:rPr>
+        <w:instrText xml:space="preserve"> INCLUDEPICTURE  "https://www.fnordware.com/superpng/pnggrad8rgb.jpg" \* MERGEFORMATINET </w:instrText>
+      </w:r>
+      <w:r>
+        <w:rPr>
+          <w:noProof/>
+        </w:rPr>
+        <w:fldChar w:fldCharType="separate"/>
+      </w:r>
+      <w:r>
+        <w:rPr>
+          <w:noProof/>
+        </w:rPr>
+        <w:fldChar w:fldCharType="begin"/>
+      </w:r>
+      <w:r>
+        <w:rPr>
+          <w:noProof/>
+        </w:rPr>
+        <w:instrText xml:space="preserve"> INCLUDEPICTURE  "https://www.fnordware.com/superpng/pnggrad8rgb.jpg" \* MERGEFORMATINET </w:instrText>
       </w:r>
       <w:r>
         <w:rPr>
@@ -621,7 +628,7 @@
             <v:path o:extrusionok="f" gradientshapeok="t" o:connecttype="rect"/>
             <o:lock v:ext="edit" aspectratio="t"/>
           </v:shapetype>
-          <v:shape id="_x0000_i1025" type="#_x0000_t75" alt="Background pattern&#13;&#13;&#13;&#13;&#13;&#13;&#13;&#13;&#13;&#13;&#13;&#13;&#13;&#13;&#13;&#10;&#13;&#13;&#13;&#13;&#13;&#13;&#13;&#13;&#13;&#13;&#13;&#13;&#13;&#13;&#13;&#10;Description automatically generated" style="width:100.25pt;height:100.25pt;mso-width-percent:0;mso-height-percent:0;mso-width-percent:0;mso-height-percent:0">
+          <v:shape id="_x0000_i1025" type="#_x0000_t75" alt="Background pattern&#13;&#13;&#13;&#13;&#13;&#13;&#13;&#13;&#13;&#13;&#13;&#13;&#13;&#13;&#13;&#13;&#13;&#10;&#13;&#13;&#13;&#13;&#13;&#13;&#13;&#13;&#13;&#13;&#13;&#13;&#13;&#13;&#13;&#13;&#13;&#10;Description automatically generated" style="width:100.1pt;height:100.1pt;mso-width-percent:0;mso-height-percent:0;mso-width-percent:0;mso-height-percent:0">
             <v:imagedata r:id="rId9" r:href="rId10"/>
           </v:shape>
         </w:pict>
@@ -717,6 +724,18 @@
         <w:fldChar w:fldCharType="end"/>
       </w:r>
       <w:r>
+        <w:rPr>
+          <w:noProof/>
+        </w:rPr>
+        <w:fldChar w:fldCharType="end"/>
+      </w:r>
+      <w:r>
+        <w:rPr>
+          <w:noProof/>
+        </w:rPr>
+        <w:fldChar w:fldCharType="end"/>
+      </w:r>
+      <w:r>
         <w:fldChar w:fldCharType="end"/>
       </w:r>
     </w:p>
@@ -775,6 +794,18 @@
       </w:pPr>
       <w:r>
         <w:t xml:space="preserve"> Definition </w:t>
+      </w:r>
+    </w:p>
+    <w:p>
+      <w:pPr>
+        <w:pStyle w:val="BibliographyLabel"/>
+      </w:pPr>
+      <w:r>
+        <w:lastRenderedPageBreak/>
+        <w:t>Bibliography</w:t>
+      </w:r>
+      <w:r>
+        <w:t>Label</w:t>
       </w:r>
     </w:p>
     <w:sectPr>
@@ -855,7 +886,7 @@
       <w:rPr>
         <w:noProof/>
       </w:rPr>
-      <w:instrText>3</w:instrText>
+      <w:instrText>4</w:instrText>
     </w:r>
     <w:r>
       <w:fldChar w:fldCharType="end"/>
@@ -870,7 +901,7 @@
       <w:rPr>
         <w:noProof/>
       </w:rPr>
-      <w:t>2</w:t>
+      <w:t>3</w:t>
     </w:r>
     <w:r>
       <w:fldChar w:fldCharType="end"/>
@@ -962,7 +993,7 @@
   <w:abstractNum w:abstractNumId="0" w15:restartNumberingAfterBreak="0">
     <w:nsid w:val="FFFFFF7C"/>
     <w:multiLevelType w:val="singleLevel"/>
-    <w:tmpl w:val="D166DCF8"/>
+    <w:tmpl w:val="646AC090"/>
     <w:lvl w:ilvl="0">
       <w:start w:val="1"/>
       <w:numFmt w:val="decimal"/>
@@ -979,7 +1010,7 @@
   <w:abstractNum w:abstractNumId="1" w15:restartNumberingAfterBreak="0">
     <w:nsid w:val="FFFFFF7D"/>
     <w:multiLevelType w:val="singleLevel"/>
-    <w:tmpl w:val="9006ACB0"/>
+    <w:tmpl w:val="0C60265A"/>
     <w:lvl w:ilvl="0">
       <w:start w:val="1"/>
       <w:numFmt w:val="decimal"/>
@@ -996,7 +1027,7 @@
   <w:abstractNum w:abstractNumId="2" w15:restartNumberingAfterBreak="0">
     <w:nsid w:val="FFFFFF7E"/>
     <w:multiLevelType w:val="singleLevel"/>
-    <w:tmpl w:val="7786D088"/>
+    <w:tmpl w:val="B61CEF9A"/>
     <w:lvl w:ilvl="0">
       <w:start w:val="1"/>
       <w:numFmt w:val="decimal"/>
@@ -1013,7 +1044,7 @@
   <w:abstractNum w:abstractNumId="3" w15:restartNumberingAfterBreak="0">
     <w:nsid w:val="FFFFFF7F"/>
     <w:multiLevelType w:val="singleLevel"/>
-    <w:tmpl w:val="A454ABEE"/>
+    <w:tmpl w:val="B0D20B4E"/>
     <w:lvl w:ilvl="0">
       <w:start w:val="1"/>
       <w:numFmt w:val="decimal"/>
@@ -1030,7 +1061,7 @@
   <w:abstractNum w:abstractNumId="4" w15:restartNumberingAfterBreak="0">
     <w:nsid w:val="FFFFFF80"/>
     <w:multiLevelType w:val="singleLevel"/>
-    <w:tmpl w:val="C32055FC"/>
+    <w:tmpl w:val="73CCB522"/>
     <w:lvl w:ilvl="0">
       <w:start w:val="1"/>
       <w:numFmt w:val="bullet"/>
@@ -1050,7 +1081,7 @@
   <w:abstractNum w:abstractNumId="5" w15:restartNumberingAfterBreak="0">
     <w:nsid w:val="FFFFFF81"/>
     <w:multiLevelType w:val="singleLevel"/>
-    <w:tmpl w:val="3098973E"/>
+    <w:tmpl w:val="47E0AE44"/>
     <w:lvl w:ilvl="0">
       <w:start w:val="1"/>
       <w:numFmt w:val="bullet"/>
@@ -1070,7 +1101,7 @@
   <w:abstractNum w:abstractNumId="6" w15:restartNumberingAfterBreak="0">
     <w:nsid w:val="FFFFFF82"/>
     <w:multiLevelType w:val="singleLevel"/>
-    <w:tmpl w:val="C4BE343C"/>
+    <w:tmpl w:val="0DEC6F94"/>
     <w:lvl w:ilvl="0">
       <w:start w:val="1"/>
       <w:numFmt w:val="bullet"/>
@@ -1090,7 +1121,7 @@
   <w:abstractNum w:abstractNumId="7" w15:restartNumberingAfterBreak="0">
     <w:nsid w:val="FFFFFF83"/>
     <w:multiLevelType w:val="singleLevel"/>
-    <w:tmpl w:val="497A2708"/>
+    <w:tmpl w:val="DEC27216"/>
     <w:lvl w:ilvl="0">
       <w:start w:val="1"/>
       <w:numFmt w:val="bullet"/>
@@ -1110,7 +1141,7 @@
   <w:abstractNum w:abstractNumId="8" w15:restartNumberingAfterBreak="0">
     <w:nsid w:val="FFFFFF88"/>
     <w:multiLevelType w:val="singleLevel"/>
-    <w:tmpl w:val="3E327C2A"/>
+    <w:tmpl w:val="1276BBA0"/>
     <w:lvl w:ilvl="0">
       <w:start w:val="1"/>
       <w:numFmt w:val="decimal"/>
@@ -1127,7 +1158,7 @@
   <w:abstractNum w:abstractNumId="9" w15:restartNumberingAfterBreak="0">
     <w:nsid w:val="FFFFFF89"/>
     <w:multiLevelType w:val="singleLevel"/>
-    <w:tmpl w:val="BBEE4C76"/>
+    <w:tmpl w:val="2D1AABE6"/>
     <w:lvl w:ilvl="0">
       <w:start w:val="1"/>
       <w:numFmt w:val="bullet"/>
@@ -2105,6 +2136,7 @@
     <w:basedOn w:val="VerbatimChar"/>
     <w:rsid w:val="00CC21FE"/>
     <w:rPr>
+      <w:rFonts w:ascii="Consolas" w:hAnsi="Consolas"/>
       <w:sz w:val="22"/>
       <w:u w:val="none"/>
     </w:rPr>
@@ -2200,6 +2232,22 @@
     <w:rsid w:val="003A2B10"/>
     <w:rPr>
       <w:rFonts w:ascii="Times New Roman" w:hAnsi="Times New Roman"/>
+    </w:rPr>
+  </w:style>
+  <w:style w:type="paragraph" w:customStyle="1" w:styleId="BibliographyLabel">
+    <w:name w:val="BibliographyLabel"/>
+    <w:basedOn w:val="BodyText"/>
+    <w:next w:val="BodyText"/>
+    <w:rsid w:val="00D73CC9"/>
+    <w:pPr>
+      <w:pageBreakBefore/>
+      <w:widowControl w:val="0"/>
+      <w:spacing w:after="480" w:line="240" w:lineRule="auto"/>
+      <w:ind w:firstLine="0"/>
+      <w:jc w:val="center"/>
+    </w:pPr>
+    <w:rPr>
+      <w:u w:val="single"/>
     </w:rPr>
   </w:style>
 </w:styles>

</xml_diff>